<commit_message>
Fluency Review for Week 02
</commit_message>
<xml_diff>
--- a/Fluency Review Week 02.docx
+++ b/Fluency Review Week 02.docx
@@ -150,10 +150,10 @@
         <w:tblLook w:val="04A0" w:firstRow="1" w:lastRow="0" w:firstColumn="1" w:lastColumn="0" w:noHBand="0" w:noVBand="1"/>
       </w:tblPr>
       <w:tblGrid>
-        <w:gridCol w:w="1379"/>
-        <w:gridCol w:w="5854"/>
-        <w:gridCol w:w="1193"/>
-        <w:gridCol w:w="924"/>
+        <w:gridCol w:w="1589"/>
+        <w:gridCol w:w="5340"/>
+        <w:gridCol w:w="1369"/>
+        <w:gridCol w:w="1052"/>
       </w:tblGrid>
       <w:tr>
         <w:tc>
@@ -188,19 +188,11 @@
                 <w:b/>
               </w:rPr>
             </w:pPr>
-            <w:proofErr w:type="spellStart"/>
-            <w:r>
-              <w:rPr>
-                <w:b/>
-              </w:rPr>
-              <w:t>Git</w:t>
-            </w:r>
-            <w:proofErr w:type="spellEnd"/>
-            <w:r>
-              <w:rPr>
-                <w:b/>
-              </w:rPr>
-              <w:t xml:space="preserve"> Link</w:t>
+            <w:r>
+              <w:rPr>
+                <w:b/>
+              </w:rPr>
+              <w:t>Git Link</w:t>
             </w:r>
           </w:p>
         </w:tc>
@@ -268,7 +260,7 @@
           </w:tcPr>
           <w:p>
             <w:r>
-              <w:t>https://github.com/cornellimartin/cit261/blob/master/topicOne.html</w:t>
+              <w:t>https://cornellimartin.github.io/cit261/topicOne.html</w:t>
             </w:r>
           </w:p>
         </w:tc>
@@ -345,8 +337,6 @@
         </w:rPr>
         <w:t xml:space="preserve"> I understood them correctly. A property is an element of an object. An object creation function is a constructor for an object, to be usually used with parameters. Methods are properties, but which are defined with a function.</w:t>
       </w:r>
-      <w:bookmarkStart w:id="0" w:name="_GoBack"/>
-      <w:bookmarkEnd w:id="0"/>
     </w:p>
     <w:p>
       <w:pPr>
@@ -360,10 +350,10 @@
         <w:tblLook w:val="04A0" w:firstRow="1" w:lastRow="0" w:firstColumn="1" w:lastColumn="0" w:noHBand="0" w:noVBand="1"/>
       </w:tblPr>
       <w:tblGrid>
-        <w:gridCol w:w="1412"/>
-        <w:gridCol w:w="5831"/>
-        <w:gridCol w:w="1187"/>
-        <w:gridCol w:w="920"/>
+        <w:gridCol w:w="1626"/>
+        <w:gridCol w:w="5316"/>
+        <w:gridCol w:w="1361"/>
+        <w:gridCol w:w="1047"/>
       </w:tblGrid>
       <w:tr>
         <w:tc>
@@ -398,19 +388,11 @@
                 <w:b/>
               </w:rPr>
             </w:pPr>
-            <w:proofErr w:type="spellStart"/>
-            <w:r>
-              <w:rPr>
-                <w:b/>
-              </w:rPr>
-              <w:t>Git</w:t>
-            </w:r>
-            <w:proofErr w:type="spellEnd"/>
-            <w:r>
-              <w:rPr>
-                <w:b/>
-              </w:rPr>
-              <w:t xml:space="preserve"> Link</w:t>
+            <w:r>
+              <w:rPr>
+                <w:b/>
+              </w:rPr>
+              <w:t>Git Link</w:t>
             </w:r>
           </w:p>
         </w:tc>
@@ -471,14 +453,17 @@
             <w:tcW w:w="5831" w:type="dxa"/>
           </w:tcPr>
           <w:p>
-            <w:hyperlink r:id="rId4" w:history="1">
-              <w:r>
-                <w:rPr>
-                  <w:rStyle w:val="Hyperlink"/>
-                </w:rPr>
-                <w:t>https://github.com/cornellimartin/cit261/blob/master/topicTwo.html</w:t>
-              </w:r>
-            </w:hyperlink>
+            <w:r>
+              <w:t>https://cornellimartin.github.io/cit261/topic</w:t>
+            </w:r>
+            <w:r>
+              <w:t>Two</w:t>
+            </w:r>
+            <w:bookmarkStart w:id="0" w:name="_GoBack"/>
+            <w:bookmarkEnd w:id="0"/>
+            <w:r>
+              <w:t>.html</w:t>
+            </w:r>
           </w:p>
         </w:tc>
         <w:tc>
@@ -487,11 +472,7 @@
           </w:tcPr>
           <w:p>
             <w:r>
-              <w:t>All topics will be comment</w:t>
-            </w:r>
-            <w:r>
-              <w:lastRenderedPageBreak/>
-              <w:t>ed in the code</w:t>
+              <w:t>All topics will be commented in the code</w:t>
             </w:r>
           </w:p>
         </w:tc>
@@ -501,7 +482,6 @@
           </w:tcPr>
           <w:p>
             <w:r>
-              <w:lastRenderedPageBreak/>
               <w:t>My code</w:t>
             </w:r>
           </w:p>

</xml_diff>